<commit_message>
Changes as per review comments
Changes as per review comments
</commit_message>
<xml_diff>
--- a/appointment-package/documentation/Appointment_Functional.docx
+++ b/appointment-package/documentation/Appointment_Functional.docx
@@ -2167,24 +2167,10 @@
           <w:sz w:val="28"/>
           <w:szCs w:val="28"/>
         </w:rPr>
-        <w:t>Screen 1:</w:t>
-      </w:r>
-      <w:r>
-        <w:rPr>
-          <w:b/>
-          <w:sz w:val="28"/>
-          <w:szCs w:val="28"/>
-        </w:rPr>
-        <w:t>-</w:t>
-      </w:r>
-      <w:r>
-        <w:t xml:space="preserve"> Generic</w:t>
-      </w:r>
-      <w:r>
-        <w:t xml:space="preserve"> appoin</w:t>
-      </w:r>
-      <w:r>
-        <w:t>tment booking application screen enables the user to perform following three steps at the high level:</w:t>
+        <w:t>Screen 1:-</w:t>
+      </w:r>
+      <w:r>
+        <w:t xml:space="preserve"> Generic appointment booking application screen enables the user to perform following three steps at the high level:</w:t>
       </w:r>
     </w:p>
     <w:p>
@@ -2196,19 +2182,7 @@
         </w:numPr>
       </w:pPr>
       <w:r>
-        <w:t xml:space="preserve">Book Your </w:t>
-      </w:r>
-      <w:r>
-        <w:t>Appointment</w:t>
-      </w:r>
-      <w:r>
-        <w:t xml:space="preserve"> to select </w:t>
-      </w:r>
-      <w:r>
-        <w:t>today,</w:t>
-      </w:r>
-      <w:r>
-        <w:t xml:space="preserve"> future dates.</w:t>
+        <w:t>Book Your Appointment to select today, future dates.</w:t>
       </w:r>
     </w:p>
     <w:p>
@@ -2220,10 +2194,7 @@
         </w:numPr>
       </w:pPr>
       <w:r>
-        <w:t xml:space="preserve"> Select date for </w:t>
-      </w:r>
-      <w:r>
-        <w:t>Appointment.</w:t>
+        <w:t xml:space="preserve"> Select date for Appointment.</w:t>
       </w:r>
     </w:p>
     <w:p>
@@ -2235,10 +2206,7 @@
         </w:numPr>
       </w:pPr>
       <w:r>
-        <w:t>Click</w:t>
-      </w:r>
-      <w:r>
-        <w:t xml:space="preserve"> on book button. </w:t>
+        <w:t>Show the screen -2 slot options based on step 2.</w:t>
       </w:r>
     </w:p>
     <w:p>
@@ -2247,10 +2215,10 @@
           <w:noProof/>
         </w:rPr>
         <w:drawing>
-          <wp:inline distT="0" distB="0" distL="0" distR="0" wp14:anchorId="32357D95" wp14:editId="491F8275">
-            <wp:extent cx="2286000" cy="3443605"/>
-            <wp:effectExtent l="0" t="0" r="0" b="4445"/>
-            <wp:docPr id="1" name="Picture 1"/>
+          <wp:inline distT="0" distB="0" distL="0" distR="0">
+            <wp:extent cx="2286000" cy="3448050"/>
+            <wp:effectExtent l="0" t="0" r="0" b="0"/>
+            <wp:docPr id="2" name="Picture 2"/>
             <wp:cNvGraphicFramePr>
               <a:graphicFrameLocks xmlns:a="http://schemas.openxmlformats.org/drawingml/2006/main" noChangeAspect="1"/>
             </wp:cNvGraphicFramePr>
@@ -2279,7 +2247,7 @@
                   <pic:spPr bwMode="auto">
                     <a:xfrm>
                       <a:off x="0" y="0"/>
-                      <a:ext cx="2286000" cy="3443605"/>
+                      <a:ext cx="2286000" cy="3448050"/>
                     </a:xfrm>
                     <a:prstGeom prst="rect">
                       <a:avLst/>
@@ -2393,10 +2361,10 @@
           <w:noProof/>
         </w:rPr>
         <w:drawing>
-          <wp:inline distT="0" distB="0" distL="0" distR="0" wp14:anchorId="58DC9526" wp14:editId="2152BA0F">
-            <wp:extent cx="2543175" cy="3605530"/>
-            <wp:effectExtent l="0" t="0" r="9525" b="0"/>
-            <wp:docPr id="4" name="Picture 4"/>
+          <wp:inline distT="0" distB="0" distL="0" distR="0">
+            <wp:extent cx="2543175" cy="3609975"/>
+            <wp:effectExtent l="0" t="0" r="9525" b="9525"/>
+            <wp:docPr id="3" name="Picture 3"/>
             <wp:cNvGraphicFramePr>
               <a:graphicFrameLocks xmlns:a="http://schemas.openxmlformats.org/drawingml/2006/main" noChangeAspect="1"/>
             </wp:cNvGraphicFramePr>
@@ -2404,7 +2372,7 @@
               <a:graphicData uri="http://schemas.openxmlformats.org/drawingml/2006/picture">
                 <pic:pic xmlns:pic="http://schemas.openxmlformats.org/drawingml/2006/picture">
                   <pic:nvPicPr>
-                    <pic:cNvPr id="0" name="Picture 4"/>
+                    <pic:cNvPr id="0" name="Picture 2"/>
                     <pic:cNvPicPr>
                       <a:picLocks noChangeAspect="1" noChangeArrowheads="1"/>
                     </pic:cNvPicPr>
@@ -2425,7 +2393,7 @@
                   <pic:spPr bwMode="auto">
                     <a:xfrm>
                       <a:off x="0" y="0"/>
-                      <a:ext cx="2543175" cy="3605530"/>
+                      <a:ext cx="2543175" cy="3609975"/>
                     </a:xfrm>
                     <a:prstGeom prst="rect">
                       <a:avLst/>
@@ -2441,19 +2409,18 @@
           </wp:inline>
         </w:drawing>
       </w:r>
-    </w:p>
-    <w:p/>
-    <w:p/>
-    <w:p/>
-    <w:p/>
-    <w:p/>
-    <w:p/>
-    <w:p/>
-    <w:p/>
-    <w:p>
       <w:bookmarkStart w:id="10" w:name="_GoBack"/>
       <w:bookmarkEnd w:id="10"/>
     </w:p>
+    <w:p/>
+    <w:p/>
+    <w:p/>
+    <w:p/>
+    <w:p/>
+    <w:p/>
+    <w:p/>
+    <w:p/>
+    <w:p/>
     <w:sectPr>
       <w:pgSz w:w="12240" w:h="15840"/>
       <w:pgMar w:top="1440" w:right="1440" w:bottom="1440" w:left="1440" w:header="720" w:footer="720" w:gutter="0"/>
@@ -4660,7 +4627,7 @@
 </file>
 
 <file path=customXml/itemProps1.xml><?xml version="1.0" encoding="utf-8"?>
-<ds:datastoreItem xmlns:ds="http://schemas.openxmlformats.org/officeDocument/2006/customXml" ds:itemID="{A94D970D-FF9D-4F46-8F84-DA592A42B665}">
+<ds:datastoreItem xmlns:ds="http://schemas.openxmlformats.org/officeDocument/2006/customXml" ds:itemID="{BD655B98-6EB0-4525-AA4A-88FFF9F89939}">
   <ds:schemaRefs>
     <ds:schemaRef ds:uri="http://schemas.openxmlformats.org/officeDocument/2006/bibliography"/>
   </ds:schemaRefs>

</xml_diff>